<commit_message>
guide Implémentation et update procedure stocké
</commit_message>
<xml_diff>
--- a/Documentation/Guide implémentation.docx
+++ b/Documentation/Guide implémentation.docx
@@ -25,26 +25,22 @@
         </w:numPr>
       </w:pPr>
       <w:r>
-        <w:t xml:space="preserve">SQL server version developer - </w:t>
+        <w:t xml:space="preserve">SQL server version </w:t>
+      </w:r>
+      <w:proofErr w:type="spellStart"/>
+      <w:r>
+        <w:t>developer</w:t>
+      </w:r>
+      <w:proofErr w:type="spellEnd"/>
+      <w:r>
+        <w:t xml:space="preserve"> - </w:t>
       </w:r>
       <w:hyperlink r:id="rId5" w:history="1">
         <w:r>
           <w:rPr>
             <w:rStyle w:val="Lienhypertexte"/>
           </w:rPr>
-          <w:t>https://go.microsoft.com/fwlink/?l</w:t>
-        </w:r>
-        <w:r>
-          <w:rPr>
-            <w:rStyle w:val="Lienhypertexte"/>
-          </w:rPr>
-          <w:t>i</w:t>
-        </w:r>
-        <w:r>
-          <w:rPr>
-            <w:rStyle w:val="Lienhypertexte"/>
-          </w:rPr>
-          <w:t>nkid=866662</w:t>
+          <w:t>https://go.microsoft.com/fwlink/?linkid=866662</w:t>
         </w:r>
       </w:hyperlink>
       <w:r>
@@ -100,7 +96,21 @@
         <w:rPr>
           <w:lang w:val="en-US"/>
         </w:rPr>
-        <w:t>Dossier contenant le code:</w:t>
+        <w:t xml:space="preserve">Dossier </w:t>
+      </w:r>
+      <w:proofErr w:type="spellStart"/>
+      <w:r>
+        <w:rPr>
+          <w:lang w:val="en-US"/>
+        </w:rPr>
+        <w:t>contenant</w:t>
+      </w:r>
+      <w:proofErr w:type="spellEnd"/>
+      <w:r>
+        <w:rPr>
+          <w:lang w:val="en-US"/>
+        </w:rPr>
+        <w:t xml:space="preserve"> le code:</w:t>
       </w:r>
     </w:p>
     <w:p>
@@ -108,7 +118,15 @@
         <w:t>Release dans le dossier de p</w:t>
       </w:r>
       <w:r>
-        <w:t>rojet GestionStage.</w:t>
+        <w:t xml:space="preserve">rojet </w:t>
+      </w:r>
+      <w:proofErr w:type="spellStart"/>
+      <w:r>
+        <w:t>GestionStage</w:t>
+      </w:r>
+      <w:proofErr w:type="spellEnd"/>
+      <w:r>
+        <w:t>.</w:t>
       </w:r>
     </w:p>
     <w:p>
@@ -136,7 +154,15 @@
           <w:rFonts w:ascii="Calibri" w:eastAsia="Times New Roman" w:hAnsi="Calibri" w:cs="Calibri"/>
           <w:lang w:eastAsia="fr-CA"/>
         </w:rPr>
-        <w:t>Exécuter le script Creation_bd</w:t>
+        <w:t xml:space="preserve">Exécuter le script </w:t>
+      </w:r>
+      <w:proofErr w:type="spellStart"/>
+      <w:r>
+        <w:rPr>
+          <w:rFonts w:ascii="Calibri" w:eastAsia="Times New Roman" w:hAnsi="Calibri" w:cs="Calibri"/>
+          <w:lang w:eastAsia="fr-CA"/>
+        </w:rPr>
+        <w:t>Creation_bd</w:t>
       </w:r>
       <w:r>
         <w:rPr>
@@ -145,6 +171,7 @@
         </w:rPr>
         <w:t>.sql</w:t>
       </w:r>
+      <w:proofErr w:type="spellEnd"/>
       <w:r>
         <w:rPr>
           <w:rFonts w:ascii="Calibri" w:eastAsia="Times New Roman" w:hAnsi="Calibri" w:cs="Calibri"/>
@@ -157,8 +184,17 @@
           <w:rFonts w:ascii="Calibri" w:eastAsia="Times New Roman" w:hAnsi="Calibri" w:cs="Calibri"/>
           <w:lang w:eastAsia="fr-CA"/>
         </w:rPr>
-        <w:t xml:space="preserve"> pour la création de la base de donnée</w:t>
-      </w:r>
+        <w:t xml:space="preserve"> pour la création de la base de </w:t>
+      </w:r>
+      <w:proofErr w:type="gramStart"/>
+      <w:r>
+        <w:rPr>
+          <w:rFonts w:ascii="Calibri" w:eastAsia="Times New Roman" w:hAnsi="Calibri" w:cs="Calibri"/>
+          <w:lang w:eastAsia="fr-CA"/>
+        </w:rPr>
+        <w:t>donnée</w:t>
+      </w:r>
+      <w:proofErr w:type="gramEnd"/>
       <w:r>
         <w:rPr>
           <w:rFonts w:ascii="Calibri" w:eastAsia="Times New Roman" w:hAnsi="Calibri" w:cs="Calibri"/>
@@ -198,6 +234,7 @@
         </w:rPr>
         <w:t xml:space="preserve"> </w:t>
       </w:r>
+      <w:proofErr w:type="spellStart"/>
       <w:r>
         <w:rPr>
           <w:rFonts w:ascii="Calibri" w:eastAsia="Times New Roman" w:hAnsi="Calibri" w:cs="Calibri"/>
@@ -212,6 +249,7 @@
         </w:rPr>
         <w:t>.sql</w:t>
       </w:r>
+      <w:proofErr w:type="spellEnd"/>
       <w:r>
         <w:rPr>
           <w:rFonts w:ascii="Calibri" w:eastAsia="Times New Roman" w:hAnsi="Calibri" w:cs="Calibri"/>
@@ -249,6 +287,7 @@
         </w:rPr>
         <w:t xml:space="preserve"> </w:t>
       </w:r>
+      <w:proofErr w:type="spellStart"/>
       <w:r>
         <w:rPr>
           <w:rFonts w:ascii="Calibri" w:eastAsia="Times New Roman" w:hAnsi="Calibri" w:cs="Calibri"/>
@@ -263,59 +302,33 @@
         </w:rPr>
         <w:t>.sql</w:t>
       </w:r>
-      <w:r>
-        <w:rPr>
-          <w:rFonts w:ascii="Calibri" w:eastAsia="Times New Roman" w:hAnsi="Calibri" w:cs="Calibri"/>
-          <w:lang w:eastAsia="fr-CA"/>
-        </w:rPr>
-        <w:t xml:space="preserve"> dans le dossier SQL</w:t>
-      </w:r>
-      <w:r>
-        <w:rPr>
-          <w:rFonts w:ascii="Calibri" w:eastAsia="Times New Roman" w:hAnsi="Calibri" w:cs="Calibri"/>
-          <w:lang w:eastAsia="fr-CA"/>
-        </w:rPr>
-        <w:t xml:space="preserve"> </w:t>
-      </w:r>
-      <w:r>
-        <w:rPr>
-          <w:rFonts w:ascii="Calibri" w:eastAsia="Times New Roman" w:hAnsi="Calibri" w:cs="Calibri"/>
-          <w:lang w:eastAsia="fr-CA"/>
-        </w:rPr>
-        <w:t xml:space="preserve">pour créer </w:t>
-      </w:r>
-      <w:r>
-        <w:rPr>
-          <w:rFonts w:ascii="Calibri" w:eastAsia="Times New Roman" w:hAnsi="Calibri" w:cs="Calibri"/>
-          <w:lang w:eastAsia="fr-CA"/>
-        </w:rPr>
-        <w:t>les procédures stockées</w:t>
-      </w:r>
-      <w:r>
-        <w:rPr>
-          <w:rFonts w:ascii="Calibri" w:eastAsia="Times New Roman" w:hAnsi="Calibri" w:cs="Calibri"/>
-          <w:lang w:eastAsia="fr-CA"/>
-        </w:rPr>
-        <w:t xml:space="preserve"> concernant le </w:t>
-      </w:r>
-      <w:r>
-        <w:rPr>
-          <w:rFonts w:ascii="Calibri" w:eastAsia="Times New Roman" w:hAnsi="Calibri" w:cs="Calibri"/>
-          <w:lang w:eastAsia="fr-CA"/>
-        </w:rPr>
-        <w:t>milieu de stage</w:t>
-      </w:r>
-      <w:r>
-        <w:rPr>
-          <w:rFonts w:ascii="Calibri" w:eastAsia="Times New Roman" w:hAnsi="Calibri" w:cs="Calibri"/>
-          <w:lang w:eastAsia="fr-CA"/>
-        </w:rPr>
-        <w:t>.</w:t>
+      <w:proofErr w:type="spellEnd"/>
+      <w:r>
+        <w:rPr>
+          <w:rFonts w:ascii="Calibri" w:eastAsia="Times New Roman" w:hAnsi="Calibri" w:cs="Calibri"/>
+          <w:lang w:eastAsia="fr-CA"/>
+        </w:rPr>
+        <w:t xml:space="preserve"> dans le dossier SQL </w:t>
+      </w:r>
+      <w:r>
+        <w:rPr>
+          <w:rFonts w:ascii="Calibri" w:eastAsia="Times New Roman" w:hAnsi="Calibri" w:cs="Calibri"/>
+          <w:lang w:eastAsia="fr-CA"/>
+        </w:rPr>
+        <w:t>pour créer les procédures stockées concernant le milieu de stage.</w:t>
       </w:r>
     </w:p>
     <w:p>
       <w:r>
-        <w:t>La première étape est d’installer SQL server version developer. Une fois le dossier .exe exécuté, une fenêtre apparait avec trois choix d’installation. Cliquer sur «</w:t>
+        <w:t xml:space="preserve">La première étape est d’installer SQL server version </w:t>
+      </w:r>
+      <w:proofErr w:type="spellStart"/>
+      <w:r>
+        <w:t>developer</w:t>
+      </w:r>
+      <w:proofErr w:type="spellEnd"/>
+      <w:r>
+        <w:t>. Une fois le dossier .exe exécuté, une fenêtre apparait avec trois choix d’installation. Cliquer sur «</w:t>
       </w:r>
       <w:r>
         <w:t xml:space="preserve"> </w:t>
@@ -337,37 +350,259 @@
         <w:t xml:space="preserve"> « Fermer ». Par la suite</w:t>
       </w:r>
       <w:r>
-        <w:t>, l</w:t>
-      </w:r>
-      <w:r>
-        <w:t xml:space="preserve">a </w:t>
-      </w:r>
-      <w:r>
-        <w:t>seconde</w:t>
-      </w:r>
-      <w:r>
-        <w:t xml:space="preserve"> étape est</w:t>
+        <w:t>, la seconde étape est</w:t>
       </w:r>
       <w:r>
         <w:t xml:space="preserve">, installé SQL Server Management Studio avec le lien ci-dessus. Exécuter le .exe et cliquer sur le bouton « Installer ». Une fois l’installation terminé, </w:t>
       </w:r>
       <w:r>
-        <w:t xml:space="preserve">cliquer sur le bouton </w:t>
-      </w:r>
-      <w:r>
-        <w:t>« Fermer ».</w:t>
-      </w:r>
-      <w:r>
-        <w:t xml:space="preserve"> Taper dans la barre de recherche de Windows « Microsoft SQL Server </w:t>
+        <w:t xml:space="preserve">cliquer sur le bouton « Fermer ». Taper dans la barre de recherche de Windows « Microsoft SQL Server </w:t>
       </w:r>
       <w:r>
         <w:t>Management</w:t>
       </w:r>
       <w:r>
-        <w:t xml:space="preserve"> Studio 18 » et ouvrer l’application. Une fois l’application ouvert, écrivez dans le champ « nom du serveur » « localhost » et cliquer sur le bouton « connecter ». Un fois connecter sur le serveur, clisser les scripts sql et exécut</w:t>
+        <w:t xml:space="preserve"> Studio 18 » et ouvrer l’application. Une fois l’application ouvert, écrivez dans le champ « nom du serveur » « localhost » et cliquer sur le bouton « connecter ». Un fois connecter sur le serveur, clisser les scripts </w:t>
+      </w:r>
+      <w:proofErr w:type="spellStart"/>
+      <w:r>
+        <w:t>sql</w:t>
+      </w:r>
+      <w:proofErr w:type="spellEnd"/>
+      <w:r>
+        <w:t xml:space="preserve"> et exécut</w:t>
       </w:r>
       <w:r>
         <w:t>er les scripts dans l’ordre ci-dessus.</w:t>
+      </w:r>
+    </w:p>
+    <w:p>
+      <w:pPr>
+        <w:rPr>
+          <w:rFonts w:cstheme="minorHAnsi"/>
+        </w:rPr>
+      </w:pPr>
+      <w:r>
+        <w:t>La troisième étape est exécutée IIS. Si IIS n’est pas déjà activé, o</w:t>
+      </w:r>
+      <w:r>
+        <w:rPr>
+          <w:rFonts w:cstheme="minorHAnsi"/>
+        </w:rPr>
+        <w:t>uvrez votre panneau de configuration</w:t>
+      </w:r>
+      <w:r>
+        <w:rPr>
+          <w:rFonts w:cstheme="minorHAnsi"/>
+        </w:rPr>
+        <w:t>, ensuite</w:t>
+      </w:r>
+      <w:r>
+        <w:rPr>
+          <w:rFonts w:cstheme="minorHAnsi"/>
+        </w:rPr>
+        <w:t xml:space="preserve"> </w:t>
+      </w:r>
+      <w:r>
+        <w:rPr>
+          <w:rFonts w:cstheme="minorHAnsi"/>
+        </w:rPr>
+        <w:t>c</w:t>
+      </w:r>
+      <w:r>
+        <w:rPr>
+          <w:rFonts w:cstheme="minorHAnsi"/>
+        </w:rPr>
+        <w:t xml:space="preserve">liquez sur </w:t>
+      </w:r>
+      <w:r>
+        <w:rPr>
+          <w:rFonts w:cstheme="minorHAnsi"/>
+        </w:rPr>
+        <w:t xml:space="preserve">« </w:t>
+      </w:r>
+      <w:r>
+        <w:rPr>
+          <w:rFonts w:cstheme="minorHAnsi"/>
+        </w:rPr>
+        <w:t>Programmes</w:t>
+      </w:r>
+      <w:r>
+        <w:rPr>
+          <w:rFonts w:cstheme="minorHAnsi"/>
+        </w:rPr>
+        <w:t xml:space="preserve"> »,</w:t>
+      </w:r>
+      <w:r>
+        <w:rPr>
+          <w:rFonts w:cstheme="minorHAnsi"/>
+        </w:rPr>
+        <w:t xml:space="preserve"> </w:t>
+      </w:r>
+      <w:r>
+        <w:rPr>
+          <w:rFonts w:cstheme="minorHAnsi"/>
+        </w:rPr>
+        <w:t>c</w:t>
+      </w:r>
+      <w:r>
+        <w:rPr>
+          <w:rFonts w:cstheme="minorHAnsi"/>
+        </w:rPr>
+        <w:t xml:space="preserve">liquez sur </w:t>
+      </w:r>
+      <w:r>
+        <w:rPr>
+          <w:rFonts w:cstheme="minorHAnsi"/>
+        </w:rPr>
+        <w:t>«</w:t>
+      </w:r>
+      <w:r>
+        <w:rPr>
+          <w:rFonts w:cstheme="minorHAnsi"/>
+        </w:rPr>
+        <w:t xml:space="preserve"> </w:t>
+      </w:r>
+      <w:r>
+        <w:rPr>
+          <w:rFonts w:cstheme="minorHAnsi"/>
+        </w:rPr>
+        <w:t>activer ou</w:t>
+      </w:r>
+      <w:r>
+        <w:rPr>
+          <w:rFonts w:asciiTheme="majorHAnsi" w:hAnsiTheme="majorHAnsi" w:cstheme="majorHAnsi"/>
+        </w:rPr>
+        <w:t xml:space="preserve"> </w:t>
+      </w:r>
+      <w:r>
+        <w:rPr>
+          <w:rFonts w:cstheme="minorHAnsi"/>
+        </w:rPr>
+        <w:t>désactiver des fonctionnalités Windows</w:t>
+      </w:r>
+      <w:r>
+        <w:rPr>
+          <w:rFonts w:cstheme="minorHAnsi"/>
+        </w:rPr>
+        <w:t xml:space="preserve"> ».</w:t>
+      </w:r>
+      <w:r>
+        <w:rPr>
+          <w:rFonts w:cstheme="minorHAnsi"/>
+        </w:rPr>
+        <w:t xml:space="preserve"> </w:t>
+      </w:r>
+      <w:r>
+        <w:rPr>
+          <w:rFonts w:cstheme="minorHAnsi"/>
+        </w:rPr>
+        <w:t>Une</w:t>
+      </w:r>
+      <w:r>
+        <w:rPr>
+          <w:rFonts w:cstheme="minorHAnsi"/>
+        </w:rPr>
+        <w:t xml:space="preserve"> nouvelle</w:t>
+      </w:r>
+      <w:r>
+        <w:rPr>
+          <w:rFonts w:cstheme="minorHAnsi"/>
+        </w:rPr>
+        <w:t xml:space="preserve"> fenêtre s'ouvre, sélectionnez </w:t>
+      </w:r>
+      <w:r>
+        <w:rPr>
+          <w:rFonts w:cstheme="minorHAnsi"/>
+        </w:rPr>
+        <w:t xml:space="preserve">« </w:t>
+      </w:r>
+      <w:r>
+        <w:rPr>
+          <w:rFonts w:cstheme="minorHAnsi"/>
+        </w:rPr>
+        <w:t>Internet Information Services</w:t>
+      </w:r>
+      <w:r>
+        <w:rPr>
+          <w:rFonts w:cstheme="minorHAnsi"/>
+        </w:rPr>
+        <w:t xml:space="preserve"> », « Outils d’administration Web » et « Console de gestion ISS » devraient être cochés. </w:t>
+      </w:r>
+      <w:r>
+        <w:rPr>
+          <w:rFonts w:cstheme="minorHAnsi"/>
+        </w:rPr>
+        <w:t xml:space="preserve"> </w:t>
+      </w:r>
+      <w:r>
+        <w:rPr>
+          <w:rFonts w:cstheme="minorHAnsi"/>
+        </w:rPr>
+        <w:t xml:space="preserve">Puis cliquez sur </w:t>
+      </w:r>
+      <w:r>
+        <w:rPr>
+          <w:rFonts w:cstheme="minorHAnsi"/>
+        </w:rPr>
+        <w:t xml:space="preserve">« </w:t>
+      </w:r>
+      <w:r>
+        <w:rPr>
+          <w:rFonts w:cstheme="minorHAnsi"/>
+        </w:rPr>
+        <w:t>OK</w:t>
+      </w:r>
+      <w:r>
+        <w:rPr>
+          <w:rFonts w:cstheme="minorHAnsi"/>
+        </w:rPr>
+        <w:t xml:space="preserve"> » </w:t>
+      </w:r>
+      <w:r>
+        <w:rPr>
+          <w:rFonts w:cstheme="minorHAnsi"/>
+        </w:rPr>
+        <w:t>Windows installera les services IIS sur votre ordinateur et vous proposera un redémarrage.</w:t>
+      </w:r>
+    </w:p>
+    <w:p>
+      <w:pPr>
+        <w:rPr>
+          <w:rFonts w:cstheme="minorHAnsi"/>
+        </w:rPr>
+      </w:pPr>
+      <w:r>
+        <w:rPr>
+          <w:rFonts w:cstheme="minorHAnsi"/>
+        </w:rPr>
+        <w:t xml:space="preserve"> </w:t>
+      </w:r>
+    </w:p>
+    <w:p>
+      <w:pPr>
+        <w:rPr>
+          <w:rFonts w:cstheme="minorHAnsi"/>
+        </w:rPr>
+      </w:pPr>
+    </w:p>
+    <w:p>
+      <w:pPr>
+        <w:rPr>
+          <w:rFonts w:cstheme="minorHAnsi"/>
+        </w:rPr>
+      </w:pPr>
+      <w:r>
+        <w:rPr>
+          <w:rFonts w:cstheme="minorHAnsi"/>
+        </w:rPr>
+        <w:t xml:space="preserve">Source : </w:t>
+      </w:r>
+      <w:r>
+        <w:rPr>
+          <w:rFonts w:cstheme="minorHAnsi"/>
+        </w:rPr>
+        <w:t>https://www.supinfo.com/articles/single/4141-installer-iis-windows-10</w:t>
       </w:r>
     </w:p>
     <w:sectPr>
@@ -1247,6 +1482,23 @@
       <w:u w:val="single"/>
     </w:rPr>
   </w:style>
+  <w:style w:type="paragraph" w:styleId="NormalWeb">
+    <w:name w:val="Normal (Web)"/>
+    <w:basedOn w:val="Normal"/>
+    <w:uiPriority w:val="99"/>
+    <w:semiHidden/>
+    <w:unhideWhenUsed/>
+    <w:rsid w:val="008E0662"/>
+    <w:pPr>
+      <w:spacing w:before="100" w:beforeAutospacing="1" w:after="100" w:afterAutospacing="1" w:line="240" w:lineRule="auto"/>
+    </w:pPr>
+    <w:rPr>
+      <w:rFonts w:ascii="Times New Roman" w:eastAsia="Times New Roman" w:hAnsi="Times New Roman" w:cs="Times New Roman"/>
+      <w:sz w:val="24"/>
+      <w:szCs w:val="24"/>
+      <w:lang w:eastAsia="fr-CA"/>
+    </w:rPr>
+  </w:style>
 </w:styles>
 </file>
 

</xml_diff>